<commit_message>
minor update on developer manual unit test
</commit_message>
<xml_diff>
--- a/Developer test case and unit test/Manual unit test for functions(switch to web layout and only 100% view).docx
+++ b/Developer test case and unit test/Manual unit test for functions(switch to web layout and only 100% view).docx
@@ -1710,15 +1710,7 @@
                 <w:sz w:val="24"/>
                 <w:szCs w:val="24"/>
               </w:rPr>
-              <w:t xml:space="preserve">Press 'W' for UP, 'A' for LEFT, 'S' for DOWN, 'D' for RIGHT, 'M' for MAIN </w:t>
-            </w:r>
-            <w:proofErr w:type="gramStart"/>
-            <w:r>
-              <w:rPr>
-                <w:sz w:val="24"/>
-                <w:szCs w:val="24"/>
-              </w:rPr>
-              <w:t>MENU:</w:t>
+              <w:t>Press 'W' for UP, 'A' for LEFT, 'S' for DOWN, 'D' for RIGHT, 'M' for MAIN MENU:</w:t>
             </w:r>
             <w:r>
               <w:rPr>
@@ -1727,7 +1719,6 @@
               </w:rPr>
               <w:t>.</w:t>
             </w:r>
-            <w:proofErr w:type="gramEnd"/>
           </w:p>
         </w:tc>
         <w:tc>
@@ -1967,23 +1958,7 @@
                 <w:sz w:val="24"/>
                 <w:szCs w:val="24"/>
               </w:rPr>
-              <w:t xml:space="preserve">Main menu </w:t>
-            </w:r>
-            <w:proofErr w:type="gramStart"/>
-            <w:r>
-              <w:rPr>
-                <w:sz w:val="24"/>
-                <w:szCs w:val="24"/>
-              </w:rPr>
-              <w:t>display</w:t>
-            </w:r>
-            <w:proofErr w:type="gramEnd"/>
-            <w:r>
-              <w:rPr>
-                <w:sz w:val="24"/>
-                <w:szCs w:val="24"/>
-              </w:rPr>
-              <w:t xml:space="preserve"> again</w:t>
+              <w:t>Main menu display again</w:t>
             </w:r>
           </w:p>
         </w:tc>
@@ -4431,25 +4406,7 @@
                 <w:sz w:val="24"/>
                 <w:szCs w:val="24"/>
               </w:rPr>
-              <w:t xml:space="preserve"> maze will not be able to display because the csv file </w:t>
-            </w:r>
-            <w:proofErr w:type="gramStart"/>
-            <w:r>
-              <w:rPr>
-                <w:bCs/>
-                <w:sz w:val="24"/>
-                <w:szCs w:val="24"/>
-              </w:rPr>
-              <w:t>have</w:t>
-            </w:r>
-            <w:proofErr w:type="gramEnd"/>
-            <w:r>
-              <w:rPr>
-                <w:bCs/>
-                <w:sz w:val="24"/>
-                <w:szCs w:val="24"/>
-              </w:rPr>
-              <w:t xml:space="preserve"> not read yet and </w:t>
+              <w:t xml:space="preserve"> maze will not be able to display because the csv file have not read yet and </w:t>
             </w:r>
             <w:r>
               <w:rPr>
@@ -8186,25 +8143,7 @@
                 <w:sz w:val="24"/>
                 <w:szCs w:val="24"/>
               </w:rPr>
-              <w:t xml:space="preserve">The error message occurs when the user </w:t>
-            </w:r>
-            <w:proofErr w:type="gramStart"/>
-            <w:r>
-              <w:rPr>
-                <w:bCs/>
-                <w:sz w:val="24"/>
-                <w:szCs w:val="24"/>
-              </w:rPr>
-              <w:t>control</w:t>
-            </w:r>
-            <w:proofErr w:type="gramEnd"/>
-            <w:r>
-              <w:rPr>
-                <w:bCs/>
-                <w:sz w:val="24"/>
-                <w:szCs w:val="24"/>
-              </w:rPr>
-              <w:t xml:space="preserve"> the player(A) to the wall(X)</w:t>
+              <w:t>The error message occurs when the user control the player(A) to the wall(X)</w:t>
             </w:r>
           </w:p>
         </w:tc>
@@ -8298,7 +8237,7 @@
     <w:tbl>
       <w:tblPr>
         <w:tblpPr w:leftFromText="180" w:rightFromText="180" w:vertAnchor="text" w:horzAnchor="margin" w:tblpY="4441"/>
-        <w:tblW w:w="20874" w:type="dxa"/>
+        <w:tblW w:w="22044" w:type="dxa"/>
         <w:tblBorders>
           <w:top w:val="single" w:sz="8" w:space="0" w:color="000000"/>
           <w:left w:val="single" w:sz="8" w:space="0" w:color="000000"/>
@@ -8315,8 +8254,8 @@
         <w:gridCol w:w="2075"/>
         <w:gridCol w:w="2072"/>
         <w:gridCol w:w="5800"/>
-        <w:gridCol w:w="6566"/>
-        <w:gridCol w:w="2970"/>
+        <w:gridCol w:w="7286"/>
+        <w:gridCol w:w="3420"/>
       </w:tblGrid>
       <w:tr>
         <w:trPr>
@@ -8467,7 +8406,7 @@
         </w:tc>
         <w:tc>
           <w:tcPr>
-            <w:tcW w:w="6566" w:type="dxa"/>
+            <w:tcW w:w="7286" w:type="dxa"/>
             <w:shd w:val="clear" w:color="auto" w:fill="auto"/>
             <w:tcMar>
               <w:top w:w="100" w:type="dxa"/>
@@ -8517,7 +8456,7 @@
         </w:tc>
         <w:tc>
           <w:tcPr>
-            <w:tcW w:w="2970" w:type="dxa"/>
+            <w:tcW w:w="3420" w:type="dxa"/>
           </w:tcPr>
           <w:p>
             <w:pPr>
@@ -9045,7 +8984,7 @@
         </w:tc>
         <w:tc>
           <w:tcPr>
-            <w:tcW w:w="6566" w:type="dxa"/>
+            <w:tcW w:w="7286" w:type="dxa"/>
             <w:shd w:val="clear" w:color="auto" w:fill="auto"/>
             <w:tcMar>
               <w:top w:w="100" w:type="dxa"/>
@@ -9124,7 +9063,7 @@
         </w:tc>
         <w:tc>
           <w:tcPr>
-            <w:tcW w:w="2970" w:type="dxa"/>
+            <w:tcW w:w="3420" w:type="dxa"/>
           </w:tcPr>
           <w:p>
             <w:pPr>
@@ -9298,7 +9237,6 @@
               <w:t xml:space="preserve">'M' to return to Main </w:t>
             </w:r>
             <w:proofErr w:type="spellStart"/>
-            <w:proofErr w:type="gramStart"/>
             <w:r>
               <w:rPr>
                 <w:bCs/>
@@ -9308,7 +9246,6 @@
               <w:t>Menu:B</w:t>
             </w:r>
             <w:proofErr w:type="spellEnd"/>
-            <w:proofErr w:type="gramEnd"/>
           </w:p>
         </w:tc>
         <w:tc>
@@ -9692,7 +9629,7 @@
         </w:tc>
         <w:tc>
           <w:tcPr>
-            <w:tcW w:w="6566" w:type="dxa"/>
+            <w:tcW w:w="7286" w:type="dxa"/>
             <w:shd w:val="clear" w:color="auto" w:fill="auto"/>
             <w:tcMar>
               <w:top w:w="100" w:type="dxa"/>
@@ -9778,7 +9715,7 @@
         </w:tc>
         <w:tc>
           <w:tcPr>
-            <w:tcW w:w="2970" w:type="dxa"/>
+            <w:tcW w:w="3420" w:type="dxa"/>
           </w:tcPr>
           <w:p>
             <w:pPr>
@@ -9855,23 +9792,7 @@
                 <w:sz w:val="24"/>
                 <w:szCs w:val="24"/>
               </w:rPr>
-              <w:t>Testin</w:t>
-            </w:r>
-            <w:r>
-              <w:rPr>
-                <w:bCs/>
-                <w:sz w:val="24"/>
-                <w:szCs w:val="24"/>
-              </w:rPr>
-              <w:t>g</w:t>
-            </w:r>
-            <w:r>
-              <w:rPr>
-                <w:bCs/>
-                <w:sz w:val="24"/>
-                <w:szCs w:val="24"/>
-              </w:rPr>
-              <w:t xml:space="preserve"> ‘M’ functions on </w:t>
+              <w:t xml:space="preserve">Testing ‘M’ functions on </w:t>
             </w:r>
             <w:proofErr w:type="spellStart"/>
             <w:r>
@@ -10042,7 +9963,7 @@
         </w:tc>
         <w:tc>
           <w:tcPr>
-            <w:tcW w:w="6566" w:type="dxa"/>
+            <w:tcW w:w="7286" w:type="dxa"/>
             <w:shd w:val="clear" w:color="auto" w:fill="auto"/>
             <w:tcMar>
               <w:top w:w="100" w:type="dxa"/>
@@ -10119,7 +10040,7 @@
         </w:tc>
         <w:tc>
           <w:tcPr>
-            <w:tcW w:w="2970" w:type="dxa"/>
+            <w:tcW w:w="3420" w:type="dxa"/>
           </w:tcPr>
           <w:p>
             <w:pPr>
@@ -10798,7 +10719,7 @@
         </w:tc>
         <w:tc>
           <w:tcPr>
-            <w:tcW w:w="6566" w:type="dxa"/>
+            <w:tcW w:w="7286" w:type="dxa"/>
             <w:shd w:val="clear" w:color="auto" w:fill="auto"/>
             <w:tcMar>
               <w:top w:w="100" w:type="dxa"/>
@@ -10875,7 +10796,7 @@
         </w:tc>
         <w:tc>
           <w:tcPr>
-            <w:tcW w:w="2970" w:type="dxa"/>
+            <w:tcW w:w="3420" w:type="dxa"/>
           </w:tcPr>
           <w:p>
             <w:pPr>
@@ -11586,7 +11507,7 @@
         </w:tc>
         <w:tc>
           <w:tcPr>
-            <w:tcW w:w="6566" w:type="dxa"/>
+            <w:tcW w:w="7286" w:type="dxa"/>
             <w:shd w:val="clear" w:color="auto" w:fill="auto"/>
             <w:tcMar>
               <w:top w:w="100" w:type="dxa"/>
@@ -11663,7 +11584,7 @@
         </w:tc>
         <w:tc>
           <w:tcPr>
-            <w:tcW w:w="2970" w:type="dxa"/>
+            <w:tcW w:w="3420" w:type="dxa"/>
           </w:tcPr>
           <w:p>
             <w:pPr>
@@ -11740,47 +11661,7 @@
                 <w:sz w:val="24"/>
                 <w:szCs w:val="24"/>
               </w:rPr>
-              <w:t xml:space="preserve">Test Choice </w:t>
-            </w:r>
-            <w:r>
-              <w:rPr>
-                <w:bCs/>
-                <w:sz w:val="24"/>
-                <w:szCs w:val="24"/>
-              </w:rPr>
-              <w:t>3</w:t>
-            </w:r>
-            <w:r>
-              <w:rPr>
-                <w:bCs/>
-                <w:sz w:val="24"/>
-                <w:szCs w:val="24"/>
-              </w:rPr>
-              <w:t xml:space="preserve"> and creating a </w:t>
-            </w:r>
-            <w:r>
-              <w:rPr>
-                <w:bCs/>
-                <w:sz w:val="24"/>
-                <w:szCs w:val="24"/>
-              </w:rPr>
-              <w:t xml:space="preserve">start point </w:t>
-            </w:r>
-            <w:r>
-              <w:rPr>
-                <w:bCs/>
-                <w:sz w:val="24"/>
-                <w:szCs w:val="24"/>
-              </w:rPr>
-              <w:t>(</w:t>
-            </w:r>
-            <w:r>
-              <w:rPr>
-                <w:bCs/>
-                <w:sz w:val="24"/>
-                <w:szCs w:val="24"/>
-              </w:rPr>
-              <w:t>A).</w:t>
+              <w:t>Test Choice 3 and creating a start point (A).</w:t>
             </w:r>
           </w:p>
         </w:tc>
@@ -12390,7 +12271,7 @@
         </w:tc>
         <w:tc>
           <w:tcPr>
-            <w:tcW w:w="6566" w:type="dxa"/>
+            <w:tcW w:w="7286" w:type="dxa"/>
             <w:shd w:val="clear" w:color="auto" w:fill="auto"/>
             <w:tcMar>
               <w:top w:w="100" w:type="dxa"/>
@@ -12467,7 +12348,7 @@
         </w:tc>
         <w:tc>
           <w:tcPr>
-            <w:tcW w:w="2970" w:type="dxa"/>
+            <w:tcW w:w="3420" w:type="dxa"/>
           </w:tcPr>
           <w:p>
             <w:pPr>
@@ -12544,73 +12425,7 @@
                 <w:sz w:val="24"/>
                 <w:szCs w:val="24"/>
               </w:rPr>
-              <w:t xml:space="preserve">Test Choice </w:t>
-            </w:r>
-            <w:r>
-              <w:rPr>
-                <w:bCs/>
-                <w:sz w:val="24"/>
-                <w:szCs w:val="24"/>
-              </w:rPr>
-              <w:t>4</w:t>
-            </w:r>
-            <w:r>
-              <w:rPr>
-                <w:bCs/>
-                <w:sz w:val="24"/>
-                <w:szCs w:val="24"/>
-              </w:rPr>
-              <w:t xml:space="preserve"> and creating </w:t>
-            </w:r>
-            <w:proofErr w:type="gramStart"/>
-            <w:r>
-              <w:rPr>
-                <w:bCs/>
-                <w:sz w:val="24"/>
-                <w:szCs w:val="24"/>
-              </w:rPr>
-              <w:t>a</w:t>
-            </w:r>
-            <w:proofErr w:type="gramEnd"/>
-            <w:r>
-              <w:rPr>
-                <w:bCs/>
-                <w:sz w:val="24"/>
-                <w:szCs w:val="24"/>
-              </w:rPr>
-              <w:t xml:space="preserve"> </w:t>
-            </w:r>
-            <w:r>
-              <w:rPr>
-                <w:bCs/>
-                <w:sz w:val="24"/>
-                <w:szCs w:val="24"/>
-              </w:rPr>
-              <w:t>end</w:t>
-            </w:r>
-            <w:r>
-              <w:rPr>
-                <w:bCs/>
-                <w:sz w:val="24"/>
-                <w:szCs w:val="24"/>
-              </w:rPr>
-              <w:t xml:space="preserve"> point (</w:t>
-            </w:r>
-            <w:r>
-              <w:rPr>
-                <w:bCs/>
-                <w:sz w:val="24"/>
-                <w:szCs w:val="24"/>
-              </w:rPr>
-              <w:t>B</w:t>
-            </w:r>
-            <w:r>
-              <w:rPr>
-                <w:bCs/>
-                <w:sz w:val="24"/>
-                <w:szCs w:val="24"/>
-              </w:rPr>
-              <w:t>).</w:t>
+              <w:t>Test Choice 4 and creating a end point (B).</w:t>
             </w:r>
           </w:p>
         </w:tc>
@@ -13250,7 +13065,7 @@
         </w:tc>
         <w:tc>
           <w:tcPr>
-            <w:tcW w:w="6566" w:type="dxa"/>
+            <w:tcW w:w="7286" w:type="dxa"/>
             <w:shd w:val="clear" w:color="auto" w:fill="auto"/>
             <w:tcMar>
               <w:top w:w="100" w:type="dxa"/>
@@ -13327,7 +13142,7 @@
         </w:tc>
         <w:tc>
           <w:tcPr>
-            <w:tcW w:w="2970" w:type="dxa"/>
+            <w:tcW w:w="3420" w:type="dxa"/>
           </w:tcPr>
           <w:p>
             <w:pPr>
@@ -13407,7 +13222,6 @@
               <w:t xml:space="preserve">Testing creating a wall with the current wall position and display </w:t>
             </w:r>
             <w:proofErr w:type="spellStart"/>
-            <w:proofErr w:type="gramStart"/>
             <w:r>
               <w:rPr>
                 <w:bCs/>
@@ -13417,7 +13231,6 @@
               <w:t>a</w:t>
             </w:r>
             <w:proofErr w:type="spellEnd"/>
-            <w:proofErr w:type="gramEnd"/>
             <w:r>
               <w:rPr>
                 <w:bCs/>
@@ -13692,7 +13505,7 @@
         </w:tc>
         <w:tc>
           <w:tcPr>
-            <w:tcW w:w="6566" w:type="dxa"/>
+            <w:tcW w:w="7286" w:type="dxa"/>
             <w:shd w:val="clear" w:color="auto" w:fill="auto"/>
             <w:tcMar>
               <w:top w:w="100" w:type="dxa"/>
@@ -13769,929 +13582,30 @@
         </w:tc>
         <w:tc>
           <w:tcPr>
-            <w:tcW w:w="2970" w:type="dxa"/>
-          </w:tcPr>
-          <w:p>
-            <w:pPr>
-              <w:widowControl w:val="0"/>
-              <w:spacing w:line="240" w:lineRule="auto"/>
-              <w:rPr>
-                <w:b/>
-                <w:sz w:val="24"/>
-                <w:szCs w:val="24"/>
-              </w:rPr>
-            </w:pPr>
+            <w:tcW w:w="3420" w:type="dxa"/>
+          </w:tcPr>
+          <w:p>
+            <w:pPr>
+              <w:widowControl w:val="0"/>
+              <w:spacing w:line="240" w:lineRule="auto"/>
+              <w:rPr>
+                <w:bCs/>
+                <w:sz w:val="24"/>
+                <w:szCs w:val="24"/>
+              </w:rPr>
+            </w:pPr>
+            <w:r>
+              <w:rPr>
+                <w:bCs/>
+                <w:sz w:val="24"/>
+                <w:szCs w:val="24"/>
+              </w:rPr>
+              <w:t xml:space="preserve">The error message have occur because the user trying to create a wall on the position that a wall is already created there. </w:t>
+            </w:r>
           </w:p>
         </w:tc>
       </w:tr>
     </w:tbl>
-    <w:p>
-      <w:pPr>
-        <w:jc w:val="center"/>
-        <w:rPr>
-          <w:b/>
-          <w:bCs/>
-          <w:sz w:val="48"/>
-          <w:szCs w:val="48"/>
-        </w:rPr>
-      </w:pPr>
-    </w:p>
-    <w:p>
-      <w:pPr>
-        <w:jc w:val="center"/>
-        <w:rPr>
-          <w:b/>
-          <w:bCs/>
-          <w:sz w:val="48"/>
-          <w:szCs w:val="48"/>
-        </w:rPr>
-      </w:pPr>
-    </w:p>
-    <w:p>
-      <w:pPr>
-        <w:jc w:val="center"/>
-        <w:rPr>
-          <w:b/>
-          <w:bCs/>
-          <w:sz w:val="48"/>
-          <w:szCs w:val="48"/>
-        </w:rPr>
-      </w:pPr>
-    </w:p>
-    <w:p>
-      <w:pPr>
-        <w:jc w:val="center"/>
-        <w:rPr>
-          <w:b/>
-          <w:bCs/>
-          <w:sz w:val="48"/>
-          <w:szCs w:val="48"/>
-        </w:rPr>
-      </w:pPr>
-    </w:p>
-    <w:p>
-      <w:pPr>
-        <w:jc w:val="center"/>
-        <w:rPr>
-          <w:b/>
-          <w:bCs/>
-          <w:sz w:val="48"/>
-          <w:szCs w:val="48"/>
-        </w:rPr>
-      </w:pPr>
-    </w:p>
-    <w:p>
-      <w:pPr>
-        <w:jc w:val="center"/>
-        <w:rPr>
-          <w:b/>
-          <w:bCs/>
-          <w:sz w:val="48"/>
-          <w:szCs w:val="48"/>
-        </w:rPr>
-      </w:pPr>
-    </w:p>
-    <w:p>
-      <w:pPr>
-        <w:jc w:val="center"/>
-        <w:rPr>
-          <w:b/>
-          <w:bCs/>
-          <w:sz w:val="48"/>
-          <w:szCs w:val="48"/>
-        </w:rPr>
-      </w:pPr>
-    </w:p>
-    <w:p>
-      <w:pPr>
-        <w:jc w:val="center"/>
-        <w:rPr>
-          <w:b/>
-          <w:bCs/>
-          <w:sz w:val="48"/>
-          <w:szCs w:val="48"/>
-        </w:rPr>
-      </w:pPr>
-    </w:p>
-    <w:p>
-      <w:pPr>
-        <w:jc w:val="center"/>
-        <w:rPr>
-          <w:b/>
-          <w:bCs/>
-          <w:sz w:val="48"/>
-          <w:szCs w:val="48"/>
-        </w:rPr>
-      </w:pPr>
-    </w:p>
-    <w:p>
-      <w:pPr>
-        <w:jc w:val="center"/>
-        <w:rPr>
-          <w:b/>
-          <w:bCs/>
-          <w:sz w:val="48"/>
-          <w:szCs w:val="48"/>
-        </w:rPr>
-      </w:pPr>
-    </w:p>
-    <w:p>
-      <w:pPr>
-        <w:jc w:val="center"/>
-        <w:rPr>
-          <w:b/>
-          <w:bCs/>
-          <w:sz w:val="48"/>
-          <w:szCs w:val="48"/>
-        </w:rPr>
-      </w:pPr>
-    </w:p>
-    <w:p>
-      <w:pPr>
-        <w:jc w:val="center"/>
-        <w:rPr>
-          <w:b/>
-          <w:bCs/>
-          <w:sz w:val="48"/>
-          <w:szCs w:val="48"/>
-        </w:rPr>
-      </w:pPr>
-    </w:p>
-    <w:p>
-      <w:pPr>
-        <w:jc w:val="center"/>
-        <w:rPr>
-          <w:b/>
-          <w:bCs/>
-          <w:sz w:val="48"/>
-          <w:szCs w:val="48"/>
-        </w:rPr>
-      </w:pPr>
-    </w:p>
-    <w:p>
-      <w:pPr>
-        <w:jc w:val="center"/>
-        <w:rPr>
-          <w:b/>
-          <w:bCs/>
-          <w:sz w:val="48"/>
-          <w:szCs w:val="48"/>
-        </w:rPr>
-      </w:pPr>
-    </w:p>
-    <w:p>
-      <w:pPr>
-        <w:jc w:val="center"/>
-        <w:rPr>
-          <w:b/>
-          <w:bCs/>
-          <w:sz w:val="48"/>
-          <w:szCs w:val="48"/>
-        </w:rPr>
-      </w:pPr>
-    </w:p>
-    <w:p>
-      <w:pPr>
-        <w:jc w:val="center"/>
-        <w:rPr>
-          <w:b/>
-          <w:bCs/>
-          <w:sz w:val="48"/>
-          <w:szCs w:val="48"/>
-        </w:rPr>
-      </w:pPr>
-    </w:p>
-    <w:p>
-      <w:pPr>
-        <w:jc w:val="center"/>
-        <w:rPr>
-          <w:b/>
-          <w:bCs/>
-          <w:sz w:val="48"/>
-          <w:szCs w:val="48"/>
-        </w:rPr>
-      </w:pPr>
-    </w:p>
-    <w:p>
-      <w:pPr>
-        <w:jc w:val="center"/>
-        <w:rPr>
-          <w:b/>
-          <w:bCs/>
-          <w:sz w:val="48"/>
-          <w:szCs w:val="48"/>
-        </w:rPr>
-      </w:pPr>
-    </w:p>
-    <w:p>
-      <w:pPr>
-        <w:jc w:val="center"/>
-        <w:rPr>
-          <w:b/>
-          <w:bCs/>
-          <w:sz w:val="48"/>
-          <w:szCs w:val="48"/>
-        </w:rPr>
-      </w:pPr>
-    </w:p>
-    <w:p>
-      <w:pPr>
-        <w:jc w:val="center"/>
-        <w:rPr>
-          <w:b/>
-          <w:bCs/>
-          <w:sz w:val="48"/>
-          <w:szCs w:val="48"/>
-        </w:rPr>
-      </w:pPr>
-    </w:p>
-    <w:p>
-      <w:pPr>
-        <w:jc w:val="center"/>
-        <w:rPr>
-          <w:b/>
-          <w:bCs/>
-          <w:sz w:val="48"/>
-          <w:szCs w:val="48"/>
-        </w:rPr>
-      </w:pPr>
-    </w:p>
-    <w:p>
-      <w:pPr>
-        <w:jc w:val="center"/>
-        <w:rPr>
-          <w:b/>
-          <w:bCs/>
-          <w:sz w:val="48"/>
-          <w:szCs w:val="48"/>
-        </w:rPr>
-      </w:pPr>
-    </w:p>
-    <w:p>
-      <w:pPr>
-        <w:jc w:val="center"/>
-        <w:rPr>
-          <w:b/>
-          <w:bCs/>
-          <w:sz w:val="48"/>
-          <w:szCs w:val="48"/>
-        </w:rPr>
-      </w:pPr>
-    </w:p>
-    <w:p>
-      <w:pPr>
-        <w:jc w:val="center"/>
-        <w:rPr>
-          <w:b/>
-          <w:bCs/>
-          <w:sz w:val="48"/>
-          <w:szCs w:val="48"/>
-        </w:rPr>
-      </w:pPr>
-    </w:p>
-    <w:p>
-      <w:pPr>
-        <w:jc w:val="center"/>
-        <w:rPr>
-          <w:b/>
-          <w:bCs/>
-          <w:sz w:val="48"/>
-          <w:szCs w:val="48"/>
-        </w:rPr>
-      </w:pPr>
-    </w:p>
-    <w:p>
-      <w:pPr>
-        <w:jc w:val="center"/>
-        <w:rPr>
-          <w:b/>
-          <w:bCs/>
-          <w:sz w:val="48"/>
-          <w:szCs w:val="48"/>
-        </w:rPr>
-      </w:pPr>
-    </w:p>
-    <w:p>
-      <w:pPr>
-        <w:jc w:val="center"/>
-        <w:rPr>
-          <w:b/>
-          <w:bCs/>
-          <w:sz w:val="48"/>
-          <w:szCs w:val="48"/>
-        </w:rPr>
-      </w:pPr>
-    </w:p>
-    <w:p>
-      <w:pPr>
-        <w:jc w:val="center"/>
-        <w:rPr>
-          <w:b/>
-          <w:bCs/>
-          <w:sz w:val="48"/>
-          <w:szCs w:val="48"/>
-        </w:rPr>
-      </w:pPr>
-    </w:p>
-    <w:p>
-      <w:pPr>
-        <w:jc w:val="center"/>
-        <w:rPr>
-          <w:b/>
-          <w:bCs/>
-          <w:sz w:val="48"/>
-          <w:szCs w:val="48"/>
-        </w:rPr>
-      </w:pPr>
-    </w:p>
-    <w:p>
-      <w:pPr>
-        <w:jc w:val="center"/>
-        <w:rPr>
-          <w:b/>
-          <w:bCs/>
-          <w:sz w:val="48"/>
-          <w:szCs w:val="48"/>
-        </w:rPr>
-      </w:pPr>
-    </w:p>
-    <w:p>
-      <w:pPr>
-        <w:jc w:val="center"/>
-        <w:rPr>
-          <w:b/>
-          <w:bCs/>
-          <w:sz w:val="48"/>
-          <w:szCs w:val="48"/>
-        </w:rPr>
-      </w:pPr>
-    </w:p>
-    <w:p>
-      <w:pPr>
-        <w:jc w:val="center"/>
-        <w:rPr>
-          <w:b/>
-          <w:bCs/>
-          <w:sz w:val="48"/>
-          <w:szCs w:val="48"/>
-        </w:rPr>
-      </w:pPr>
-    </w:p>
-    <w:p>
-      <w:pPr>
-        <w:jc w:val="center"/>
-        <w:rPr>
-          <w:b/>
-          <w:bCs/>
-          <w:sz w:val="48"/>
-          <w:szCs w:val="48"/>
-        </w:rPr>
-      </w:pPr>
-    </w:p>
-    <w:p>
-      <w:pPr>
-        <w:jc w:val="center"/>
-        <w:rPr>
-          <w:b/>
-          <w:bCs/>
-          <w:sz w:val="48"/>
-          <w:szCs w:val="48"/>
-        </w:rPr>
-      </w:pPr>
-    </w:p>
-    <w:p>
-      <w:pPr>
-        <w:jc w:val="center"/>
-        <w:rPr>
-          <w:b/>
-          <w:bCs/>
-          <w:sz w:val="48"/>
-          <w:szCs w:val="48"/>
-        </w:rPr>
-      </w:pPr>
-    </w:p>
-    <w:p>
-      <w:pPr>
-        <w:jc w:val="center"/>
-        <w:rPr>
-          <w:b/>
-          <w:bCs/>
-          <w:sz w:val="48"/>
-          <w:szCs w:val="48"/>
-        </w:rPr>
-      </w:pPr>
-    </w:p>
-    <w:p>
-      <w:pPr>
-        <w:jc w:val="center"/>
-        <w:rPr>
-          <w:b/>
-          <w:bCs/>
-          <w:sz w:val="48"/>
-          <w:szCs w:val="48"/>
-        </w:rPr>
-      </w:pPr>
-    </w:p>
-    <w:p>
-      <w:pPr>
-        <w:jc w:val="center"/>
-        <w:rPr>
-          <w:b/>
-          <w:bCs/>
-          <w:sz w:val="48"/>
-          <w:szCs w:val="48"/>
-        </w:rPr>
-      </w:pPr>
-    </w:p>
-    <w:p>
-      <w:pPr>
-        <w:jc w:val="center"/>
-        <w:rPr>
-          <w:b/>
-          <w:bCs/>
-          <w:sz w:val="48"/>
-          <w:szCs w:val="48"/>
-        </w:rPr>
-      </w:pPr>
-    </w:p>
-    <w:p>
-      <w:pPr>
-        <w:jc w:val="center"/>
-        <w:rPr>
-          <w:b/>
-          <w:bCs/>
-          <w:sz w:val="48"/>
-          <w:szCs w:val="48"/>
-        </w:rPr>
-      </w:pPr>
-    </w:p>
-    <w:p>
-      <w:pPr>
-        <w:jc w:val="center"/>
-        <w:rPr>
-          <w:b/>
-          <w:bCs/>
-          <w:sz w:val="48"/>
-          <w:szCs w:val="48"/>
-        </w:rPr>
-      </w:pPr>
-    </w:p>
-    <w:p>
-      <w:pPr>
-        <w:jc w:val="center"/>
-        <w:rPr>
-          <w:b/>
-          <w:bCs/>
-          <w:sz w:val="48"/>
-          <w:szCs w:val="48"/>
-        </w:rPr>
-      </w:pPr>
-    </w:p>
-    <w:p>
-      <w:pPr>
-        <w:jc w:val="center"/>
-        <w:rPr>
-          <w:b/>
-          <w:bCs/>
-          <w:sz w:val="48"/>
-          <w:szCs w:val="48"/>
-        </w:rPr>
-      </w:pPr>
-    </w:p>
-    <w:p>
-      <w:pPr>
-        <w:jc w:val="center"/>
-        <w:rPr>
-          <w:b/>
-          <w:bCs/>
-          <w:sz w:val="48"/>
-          <w:szCs w:val="48"/>
-        </w:rPr>
-      </w:pPr>
-    </w:p>
-    <w:p>
-      <w:pPr>
-        <w:jc w:val="center"/>
-        <w:rPr>
-          <w:b/>
-          <w:bCs/>
-          <w:sz w:val="48"/>
-          <w:szCs w:val="48"/>
-        </w:rPr>
-      </w:pPr>
-    </w:p>
-    <w:p>
-      <w:pPr>
-        <w:jc w:val="center"/>
-        <w:rPr>
-          <w:b/>
-          <w:bCs/>
-          <w:sz w:val="48"/>
-          <w:szCs w:val="48"/>
-        </w:rPr>
-      </w:pPr>
-    </w:p>
-    <w:p>
-      <w:pPr>
-        <w:jc w:val="center"/>
-        <w:rPr>
-          <w:b/>
-          <w:bCs/>
-          <w:sz w:val="48"/>
-          <w:szCs w:val="48"/>
-        </w:rPr>
-      </w:pPr>
-    </w:p>
-    <w:p>
-      <w:pPr>
-        <w:jc w:val="center"/>
-        <w:rPr>
-          <w:b/>
-          <w:bCs/>
-          <w:sz w:val="48"/>
-          <w:szCs w:val="48"/>
-        </w:rPr>
-      </w:pPr>
-    </w:p>
-    <w:p>
-      <w:pPr>
-        <w:jc w:val="center"/>
-        <w:rPr>
-          <w:b/>
-          <w:bCs/>
-          <w:sz w:val="48"/>
-          <w:szCs w:val="48"/>
-        </w:rPr>
-      </w:pPr>
-    </w:p>
-    <w:p>
-      <w:pPr>
-        <w:jc w:val="center"/>
-        <w:rPr>
-          <w:b/>
-          <w:bCs/>
-          <w:sz w:val="48"/>
-          <w:szCs w:val="48"/>
-        </w:rPr>
-      </w:pPr>
-    </w:p>
-    <w:p>
-      <w:pPr>
-        <w:jc w:val="center"/>
-        <w:rPr>
-          <w:b/>
-          <w:bCs/>
-          <w:sz w:val="48"/>
-          <w:szCs w:val="48"/>
-        </w:rPr>
-      </w:pPr>
-    </w:p>
-    <w:p>
-      <w:pPr>
-        <w:jc w:val="center"/>
-        <w:rPr>
-          <w:b/>
-          <w:bCs/>
-          <w:sz w:val="48"/>
-          <w:szCs w:val="48"/>
-        </w:rPr>
-      </w:pPr>
-    </w:p>
-    <w:p>
-      <w:pPr>
-        <w:jc w:val="center"/>
-        <w:rPr>
-          <w:b/>
-          <w:bCs/>
-          <w:sz w:val="48"/>
-          <w:szCs w:val="48"/>
-        </w:rPr>
-      </w:pPr>
-    </w:p>
-    <w:p>
-      <w:pPr>
-        <w:jc w:val="center"/>
-        <w:rPr>
-          <w:b/>
-          <w:bCs/>
-          <w:sz w:val="48"/>
-          <w:szCs w:val="48"/>
-        </w:rPr>
-      </w:pPr>
-    </w:p>
-    <w:p>
-      <w:pPr>
-        <w:jc w:val="center"/>
-        <w:rPr>
-          <w:b/>
-          <w:bCs/>
-          <w:sz w:val="48"/>
-          <w:szCs w:val="48"/>
-        </w:rPr>
-      </w:pPr>
-    </w:p>
-    <w:p>
-      <w:pPr>
-        <w:jc w:val="center"/>
-        <w:rPr>
-          <w:b/>
-          <w:bCs/>
-          <w:sz w:val="48"/>
-          <w:szCs w:val="48"/>
-        </w:rPr>
-      </w:pPr>
-    </w:p>
-    <w:p>
-      <w:pPr>
-        <w:jc w:val="center"/>
-        <w:rPr>
-          <w:b/>
-          <w:bCs/>
-          <w:sz w:val="48"/>
-          <w:szCs w:val="48"/>
-        </w:rPr>
-      </w:pPr>
-    </w:p>
-    <w:p>
-      <w:pPr>
-        <w:jc w:val="center"/>
-        <w:rPr>
-          <w:b/>
-          <w:bCs/>
-          <w:sz w:val="48"/>
-          <w:szCs w:val="48"/>
-        </w:rPr>
-      </w:pPr>
-    </w:p>
-    <w:p>
-      <w:pPr>
-        <w:jc w:val="center"/>
-        <w:rPr>
-          <w:b/>
-          <w:bCs/>
-          <w:sz w:val="48"/>
-          <w:szCs w:val="48"/>
-        </w:rPr>
-      </w:pPr>
-    </w:p>
-    <w:p>
-      <w:pPr>
-        <w:jc w:val="center"/>
-        <w:rPr>
-          <w:b/>
-          <w:bCs/>
-          <w:sz w:val="48"/>
-          <w:szCs w:val="48"/>
-        </w:rPr>
-      </w:pPr>
-    </w:p>
-    <w:p>
-      <w:pPr>
-        <w:jc w:val="center"/>
-        <w:rPr>
-          <w:b/>
-          <w:bCs/>
-          <w:sz w:val="48"/>
-          <w:szCs w:val="48"/>
-        </w:rPr>
-      </w:pPr>
-    </w:p>
-    <w:p>
-      <w:pPr>
-        <w:jc w:val="center"/>
-        <w:rPr>
-          <w:b/>
-          <w:bCs/>
-          <w:sz w:val="48"/>
-          <w:szCs w:val="48"/>
-        </w:rPr>
-      </w:pPr>
-    </w:p>
-    <w:p>
-      <w:pPr>
-        <w:jc w:val="center"/>
-        <w:rPr>
-          <w:b/>
-          <w:bCs/>
-          <w:sz w:val="48"/>
-          <w:szCs w:val="48"/>
-        </w:rPr>
-      </w:pPr>
-    </w:p>
-    <w:p>
-      <w:pPr>
-        <w:jc w:val="center"/>
-        <w:rPr>
-          <w:b/>
-          <w:bCs/>
-          <w:sz w:val="48"/>
-          <w:szCs w:val="48"/>
-        </w:rPr>
-      </w:pPr>
-    </w:p>
-    <w:p>
-      <w:pPr>
-        <w:jc w:val="center"/>
-        <w:rPr>
-          <w:b/>
-          <w:bCs/>
-          <w:sz w:val="48"/>
-          <w:szCs w:val="48"/>
-        </w:rPr>
-      </w:pPr>
-    </w:p>
-    <w:p>
-      <w:pPr>
-        <w:jc w:val="center"/>
-        <w:rPr>
-          <w:b/>
-          <w:bCs/>
-          <w:sz w:val="48"/>
-          <w:szCs w:val="48"/>
-        </w:rPr>
-      </w:pPr>
-    </w:p>
-    <w:p>
-      <w:pPr>
-        <w:jc w:val="center"/>
-        <w:rPr>
-          <w:b/>
-          <w:bCs/>
-          <w:sz w:val="48"/>
-          <w:szCs w:val="48"/>
-        </w:rPr>
-      </w:pPr>
-    </w:p>
-    <w:p>
-      <w:pPr>
-        <w:jc w:val="center"/>
-        <w:rPr>
-          <w:b/>
-          <w:bCs/>
-          <w:sz w:val="48"/>
-          <w:szCs w:val="48"/>
-        </w:rPr>
-      </w:pPr>
-    </w:p>
-    <w:p>
-      <w:pPr>
-        <w:jc w:val="center"/>
-        <w:rPr>
-          <w:b/>
-          <w:bCs/>
-          <w:sz w:val="48"/>
-          <w:szCs w:val="48"/>
-        </w:rPr>
-      </w:pPr>
-    </w:p>
-    <w:p>
-      <w:pPr>
-        <w:jc w:val="center"/>
-        <w:rPr>
-          <w:b/>
-          <w:bCs/>
-          <w:sz w:val="48"/>
-          <w:szCs w:val="48"/>
-        </w:rPr>
-      </w:pPr>
-    </w:p>
-    <w:p>
-      <w:pPr>
-        <w:jc w:val="center"/>
-        <w:rPr>
-          <w:b/>
-          <w:bCs/>
-          <w:sz w:val="48"/>
-          <w:szCs w:val="48"/>
-        </w:rPr>
-      </w:pPr>
-    </w:p>
-    <w:p>
-      <w:pPr>
-        <w:jc w:val="center"/>
-        <w:rPr>
-          <w:b/>
-          <w:bCs/>
-          <w:sz w:val="48"/>
-          <w:szCs w:val="48"/>
-        </w:rPr>
-      </w:pPr>
-    </w:p>
-    <w:p>
-      <w:pPr>
-        <w:jc w:val="center"/>
-        <w:rPr>
-          <w:b/>
-          <w:bCs/>
-          <w:sz w:val="48"/>
-          <w:szCs w:val="48"/>
-        </w:rPr>
-      </w:pPr>
-    </w:p>
-    <w:p>
-      <w:pPr>
-        <w:jc w:val="center"/>
-        <w:rPr>
-          <w:b/>
-          <w:bCs/>
-          <w:sz w:val="48"/>
-          <w:szCs w:val="48"/>
-        </w:rPr>
-      </w:pPr>
-    </w:p>
-    <w:p>
-      <w:pPr>
-        <w:jc w:val="center"/>
-        <w:rPr>
-          <w:b/>
-          <w:bCs/>
-          <w:sz w:val="48"/>
-          <w:szCs w:val="48"/>
-        </w:rPr>
-      </w:pPr>
-    </w:p>
-    <w:p>
-      <w:pPr>
-        <w:jc w:val="center"/>
-        <w:rPr>
-          <w:b/>
-          <w:bCs/>
-          <w:sz w:val="48"/>
-          <w:szCs w:val="48"/>
-        </w:rPr>
-      </w:pPr>
-    </w:p>
-    <w:p>
-      <w:pPr>
-        <w:jc w:val="center"/>
-        <w:rPr>
-          <w:b/>
-          <w:bCs/>
-          <w:sz w:val="48"/>
-          <w:szCs w:val="48"/>
-        </w:rPr>
-      </w:pPr>
-    </w:p>
-    <w:p>
-      <w:pPr>
-        <w:rPr>
-          <w:b/>
-          <w:bCs/>
-          <w:sz w:val="48"/>
-          <w:szCs w:val="48"/>
-        </w:rPr>
-      </w:pPr>
-    </w:p>
-    <w:p>
-      <w:pPr>
-        <w:rPr>
-          <w:b/>
-          <w:bCs/>
-          <w:sz w:val="48"/>
-          <w:szCs w:val="48"/>
-        </w:rPr>
-      </w:pPr>
-    </w:p>
-    <w:p>
-      <w:pPr>
-        <w:rPr>
-          <w:b/>
-          <w:bCs/>
-          <w:sz w:val="48"/>
-          <w:szCs w:val="48"/>
-        </w:rPr>
-      </w:pPr>
-    </w:p>
-    <w:p>
-      <w:pPr>
-        <w:rPr>
-          <w:b/>
-          <w:bCs/>
-          <w:sz w:val="48"/>
-          <w:szCs w:val="48"/>
-        </w:rPr>
-      </w:pPr>
-    </w:p>
-    <w:p>
-      <w:pPr>
-        <w:rPr>
-          <w:b/>
-          <w:bCs/>
-          <w:sz w:val="48"/>
-          <w:szCs w:val="48"/>
-        </w:rPr>
-      </w:pPr>
-    </w:p>
-    <w:p>
-      <w:pPr>
-        <w:rPr>
-          <w:b/>
-          <w:bCs/>
-          <w:sz w:val="48"/>
-          <w:szCs w:val="48"/>
-        </w:rPr>
-      </w:pPr>
-    </w:p>
     <w:p>
       <w:pPr>
         <w:rPr>
@@ -14838,23 +13752,7 @@
           <w:sz w:val="36"/>
           <w:szCs w:val="36"/>
         </w:rPr>
-        <w:t xml:space="preserve"> is not </w:t>
-      </w:r>
-      <w:proofErr w:type="gramStart"/>
-      <w:r>
-        <w:rPr>
-          <w:sz w:val="36"/>
-          <w:szCs w:val="36"/>
-        </w:rPr>
-        <w:t>really entirely</w:t>
-      </w:r>
-      <w:proofErr w:type="gramEnd"/>
-      <w:r>
-        <w:rPr>
-          <w:sz w:val="36"/>
-          <w:szCs w:val="36"/>
-        </w:rPr>
-        <w:t xml:space="preserve"> right. It should be under manual unit test because we had tried multiple way still got the same error.</w:t>
+        <w:t xml:space="preserve"> is not really entirely right. It should be under manual unit test because we had tried multiple way still got the same error.</w:t>
       </w:r>
       <w:r>
         <w:rPr>

</xml_diff>

<commit_message>
update with developer test case and unit test case gantt chart
</commit_message>
<xml_diff>
--- a/Developer test case and unit test/Manual unit test for functions(switch to web layout and only 100% view).docx
+++ b/Developer test case and unit test/Manual unit test for functions(switch to web layout and only 100% view).docx
@@ -1710,7 +1710,15 @@
                 <w:sz w:val="24"/>
                 <w:szCs w:val="24"/>
               </w:rPr>
-              <w:t>Press 'W' for UP, 'A' for LEFT, 'S' for DOWN, 'D' for RIGHT, 'M' for MAIN MENU:</w:t>
+              <w:t xml:space="preserve">Press 'W' for UP, 'A' for LEFT, 'S' for DOWN, 'D' for RIGHT, 'M' for MAIN </w:t>
+            </w:r>
+            <w:proofErr w:type="gramStart"/>
+            <w:r>
+              <w:rPr>
+                <w:sz w:val="24"/>
+                <w:szCs w:val="24"/>
+              </w:rPr>
+              <w:t>MENU:</w:t>
             </w:r>
             <w:r>
               <w:rPr>
@@ -1719,6 +1727,7 @@
               </w:rPr>
               <w:t>.</w:t>
             </w:r>
+            <w:proofErr w:type="gramEnd"/>
           </w:p>
         </w:tc>
         <w:tc>
@@ -1958,7 +1967,23 @@
                 <w:sz w:val="24"/>
                 <w:szCs w:val="24"/>
               </w:rPr>
-              <w:t>Main menu display again</w:t>
+              <w:t xml:space="preserve">Main menu </w:t>
+            </w:r>
+            <w:proofErr w:type="gramStart"/>
+            <w:r>
+              <w:rPr>
+                <w:sz w:val="24"/>
+                <w:szCs w:val="24"/>
+              </w:rPr>
+              <w:t>display</w:t>
+            </w:r>
+            <w:proofErr w:type="gramEnd"/>
+            <w:r>
+              <w:rPr>
+                <w:sz w:val="24"/>
+                <w:szCs w:val="24"/>
+              </w:rPr>
+              <w:t xml:space="preserve"> again</w:t>
             </w:r>
           </w:p>
         </w:tc>
@@ -2375,12 +2400,35 @@
           <w:sz w:val="40"/>
           <w:szCs w:val="40"/>
         </w:rPr>
-        <w:t xml:space="preserve">                                                                               </w:t>
+        <w:t xml:space="preserve">                                                                              </w:t>
       </w:r>
       <w:bookmarkStart w:id="1" w:name="_Hlk32051686"/>
     </w:p>
     <w:p>
       <w:pPr>
+        <w:jc w:val="center"/>
+        <w:rPr>
+          <w:b/>
+          <w:bCs/>
+          <w:sz w:val="40"/>
+          <w:szCs w:val="40"/>
+        </w:rPr>
+      </w:pPr>
+    </w:p>
+    <w:p>
+      <w:pPr>
+        <w:jc w:val="center"/>
+        <w:rPr>
+          <w:b/>
+          <w:bCs/>
+          <w:sz w:val="40"/>
+          <w:szCs w:val="40"/>
+        </w:rPr>
+      </w:pPr>
+    </w:p>
+    <w:p>
+      <w:pPr>
+        <w:jc w:val="center"/>
         <w:rPr>
           <w:b/>
           <w:bCs/>
@@ -3344,6 +3392,27 @@
     </w:p>
     <w:p>
       <w:pPr>
+        <w:rPr>
+          <w:b/>
+          <w:bCs/>
+          <w:sz w:val="48"/>
+          <w:szCs w:val="48"/>
+        </w:rPr>
+      </w:pPr>
+    </w:p>
+    <w:p>
+      <w:pPr>
+        <w:jc w:val="center"/>
+        <w:rPr>
+          <w:b/>
+          <w:bCs/>
+          <w:sz w:val="48"/>
+          <w:szCs w:val="48"/>
+        </w:rPr>
+      </w:pPr>
+    </w:p>
+    <w:p>
+      <w:pPr>
         <w:jc w:val="center"/>
         <w:rPr>
           <w:b/>
@@ -4406,7 +4475,25 @@
                 <w:sz w:val="24"/>
                 <w:szCs w:val="24"/>
               </w:rPr>
-              <w:t xml:space="preserve"> maze will not be able to display because the csv file have not read yet and </w:t>
+              <w:t xml:space="preserve"> maze will not be able to display because the csv file </w:t>
+            </w:r>
+            <w:proofErr w:type="gramStart"/>
+            <w:r>
+              <w:rPr>
+                <w:bCs/>
+                <w:sz w:val="24"/>
+                <w:szCs w:val="24"/>
+              </w:rPr>
+              <w:t>have</w:t>
+            </w:r>
+            <w:proofErr w:type="gramEnd"/>
+            <w:r>
+              <w:rPr>
+                <w:bCs/>
+                <w:sz w:val="24"/>
+                <w:szCs w:val="24"/>
+              </w:rPr>
+              <w:t xml:space="preserve"> not read yet and </w:t>
             </w:r>
             <w:r>
               <w:rPr>
@@ -4472,7 +4559,6 @@
     </w:p>
     <w:p>
       <w:pPr>
-        <w:jc w:val="center"/>
         <w:rPr>
           <w:b/>
           <w:bCs/>
@@ -4480,6 +4566,8 @@
           <w:szCs w:val="48"/>
         </w:rPr>
       </w:pPr>
+      <w:bookmarkStart w:id="2" w:name="_GoBack"/>
+      <w:bookmarkEnd w:id="2"/>
     </w:p>
     <w:p>
       <w:pPr>
@@ -8143,7 +8231,25 @@
                 <w:sz w:val="24"/>
                 <w:szCs w:val="24"/>
               </w:rPr>
-              <w:t>The error message occurs when the user control the player(A) to the wall(X)</w:t>
+              <w:t xml:space="preserve">The error message occurs when the user </w:t>
+            </w:r>
+            <w:proofErr w:type="gramStart"/>
+            <w:r>
+              <w:rPr>
+                <w:bCs/>
+                <w:sz w:val="24"/>
+                <w:szCs w:val="24"/>
+              </w:rPr>
+              <w:t>control</w:t>
+            </w:r>
+            <w:proofErr w:type="gramEnd"/>
+            <w:r>
+              <w:rPr>
+                <w:bCs/>
+                <w:sz w:val="24"/>
+                <w:szCs w:val="24"/>
+              </w:rPr>
+              <w:t xml:space="preserve"> the player(A) to the wall(X)</w:t>
             </w:r>
           </w:p>
         </w:tc>
@@ -8151,51 +8257,6 @@
     </w:tbl>
     <w:p>
       <w:pPr>
-        <w:jc w:val="center"/>
-        <w:rPr>
-          <w:b/>
-          <w:bCs/>
-          <w:sz w:val="48"/>
-          <w:szCs w:val="48"/>
-        </w:rPr>
-      </w:pPr>
-    </w:p>
-    <w:p>
-      <w:pPr>
-        <w:jc w:val="center"/>
-        <w:rPr>
-          <w:b/>
-          <w:bCs/>
-          <w:sz w:val="48"/>
-          <w:szCs w:val="48"/>
-        </w:rPr>
-      </w:pPr>
-    </w:p>
-    <w:p>
-      <w:pPr>
-        <w:jc w:val="center"/>
-        <w:rPr>
-          <w:b/>
-          <w:bCs/>
-          <w:sz w:val="48"/>
-          <w:szCs w:val="48"/>
-        </w:rPr>
-      </w:pPr>
-    </w:p>
-    <w:p>
-      <w:pPr>
-        <w:jc w:val="center"/>
-        <w:rPr>
-          <w:b/>
-          <w:bCs/>
-          <w:sz w:val="48"/>
-          <w:szCs w:val="48"/>
-        </w:rPr>
-      </w:pPr>
-    </w:p>
-    <w:p>
-      <w:pPr>
-        <w:jc w:val="center"/>
         <w:rPr>
           <w:b/>
           <w:bCs/>
@@ -9237,6 +9298,7 @@
               <w:t xml:space="preserve">'M' to return to Main </w:t>
             </w:r>
             <w:proofErr w:type="spellStart"/>
+            <w:proofErr w:type="gramStart"/>
             <w:r>
               <w:rPr>
                 <w:bCs/>
@@ -9246,6 +9308,7 @@
               <w:t>Menu:B</w:t>
             </w:r>
             <w:proofErr w:type="spellEnd"/>
+            <w:proofErr w:type="gramEnd"/>
           </w:p>
         </w:tc>
         <w:tc>
@@ -12425,7 +12488,25 @@
                 <w:sz w:val="24"/>
                 <w:szCs w:val="24"/>
               </w:rPr>
-              <w:t>Test Choice 4 and creating a end point (B).</w:t>
+              <w:t xml:space="preserve">Test Choice 4 and creating </w:t>
+            </w:r>
+            <w:proofErr w:type="gramStart"/>
+            <w:r>
+              <w:rPr>
+                <w:bCs/>
+                <w:sz w:val="24"/>
+                <w:szCs w:val="24"/>
+              </w:rPr>
+              <w:t>a</w:t>
+            </w:r>
+            <w:proofErr w:type="gramEnd"/>
+            <w:r>
+              <w:rPr>
+                <w:bCs/>
+                <w:sz w:val="24"/>
+                <w:szCs w:val="24"/>
+              </w:rPr>
+              <w:t xml:space="preserve"> end point (B).</w:t>
             </w:r>
           </w:p>
         </w:tc>
@@ -13222,6 +13303,7 @@
               <w:t xml:space="preserve">Testing creating a wall with the current wall position and display </w:t>
             </w:r>
             <w:proofErr w:type="spellStart"/>
+            <w:proofErr w:type="gramStart"/>
             <w:r>
               <w:rPr>
                 <w:bCs/>
@@ -13231,6 +13313,7 @@
               <w:t>a</w:t>
             </w:r>
             <w:proofErr w:type="spellEnd"/>
+            <w:proofErr w:type="gramEnd"/>
             <w:r>
               <w:rPr>
                 <w:bCs/>
@@ -13600,7 +13683,25 @@
                 <w:sz w:val="24"/>
                 <w:szCs w:val="24"/>
               </w:rPr>
-              <w:t xml:space="preserve">The error message have occur because the user trying to create a wall on the position that a wall is already created there. </w:t>
+              <w:t xml:space="preserve">The error message </w:t>
+            </w:r>
+            <w:proofErr w:type="gramStart"/>
+            <w:r>
+              <w:rPr>
+                <w:bCs/>
+                <w:sz w:val="24"/>
+                <w:szCs w:val="24"/>
+              </w:rPr>
+              <w:t>have</w:t>
+            </w:r>
+            <w:proofErr w:type="gramEnd"/>
+            <w:r>
+              <w:rPr>
+                <w:bCs/>
+                <w:sz w:val="24"/>
+                <w:szCs w:val="24"/>
+              </w:rPr>
+              <w:t xml:space="preserve"> occur because the user trying to create a wall on the position that a wall is already created there. </w:t>
             </w:r>
           </w:p>
         </w:tc>
@@ -13618,6 +13719,7 @@
     </w:p>
     <w:p>
       <w:pPr>
+        <w:jc w:val="center"/>
         <w:rPr>
           <w:b/>
           <w:bCs/>
@@ -13625,8 +13727,6 @@
           <w:szCs w:val="48"/>
         </w:rPr>
       </w:pPr>
-      <w:bookmarkStart w:id="2" w:name="_GoBack"/>
-      <w:bookmarkEnd w:id="2"/>
     </w:p>
     <w:p>
       <w:pPr>
@@ -13752,7 +13852,23 @@
           <w:sz w:val="36"/>
           <w:szCs w:val="36"/>
         </w:rPr>
-        <w:t xml:space="preserve"> is not really entirely right. It should be under manual unit test because we had tried multiple way still got the same error.</w:t>
+        <w:t xml:space="preserve"> is not </w:t>
+      </w:r>
+      <w:proofErr w:type="gramStart"/>
+      <w:r>
+        <w:rPr>
+          <w:sz w:val="36"/>
+          <w:szCs w:val="36"/>
+        </w:rPr>
+        <w:t>really entirely</w:t>
+      </w:r>
+      <w:proofErr w:type="gramEnd"/>
+      <w:r>
+        <w:rPr>
+          <w:sz w:val="36"/>
+          <w:szCs w:val="36"/>
+        </w:rPr>
+        <w:t xml:space="preserve"> right. It should be under manual unit test because we had tried multiple way still got the same error.</w:t>
       </w:r>
       <w:r>
         <w:rPr>
@@ -13892,27 +14008,6 @@
     <w:p>
       <w:pPr>
         <w:spacing w:before="240" w:after="240"/>
-        <w:jc w:val="center"/>
-        <w:rPr>
-          <w:b/>
-          <w:sz w:val="48"/>
-          <w:szCs w:val="48"/>
-          <w:u w:val="single"/>
-        </w:rPr>
-      </w:pPr>
-      <w:r>
-        <w:rPr>
-          <w:b/>
-          <w:sz w:val="48"/>
-          <w:szCs w:val="48"/>
-          <w:u w:val="single"/>
-        </w:rPr>
-        <w:t>Coverage Report</w:t>
-      </w:r>
-    </w:p>
-    <w:p>
-      <w:pPr>
-        <w:spacing w:before="240" w:after="240"/>
         <w:rPr>
           <w:b/>
           <w:sz w:val="28"/>
@@ -13936,53 +14031,6 @@
           <w:noProof/>
         </w:rPr>
         <w:t>‘</w:t>
-      </w:r>
-      <w:r>
-        <w:rPr>
-          <w:noProof/>
-        </w:rPr>
-        <w:drawing>
-          <wp:inline distT="0" distB="0" distL="0" distR="0" wp14:anchorId="5E414C03" wp14:editId="34D79560">
-            <wp:extent cx="13728700" cy="6036951"/>
-            <wp:effectExtent l="0" t="0" r="6350" b="1905"/>
-            <wp:docPr id="7" name="Picture 7"/>
-            <wp:cNvGraphicFramePr>
-              <a:graphicFrameLocks xmlns:a="http://schemas.openxmlformats.org/drawingml/2006/main" noChangeAspect="1"/>
-            </wp:cNvGraphicFramePr>
-            <a:graphic xmlns:a="http://schemas.openxmlformats.org/drawingml/2006/main">
-              <a:graphicData uri="http://schemas.openxmlformats.org/drawingml/2006/picture">
-                <pic:pic xmlns:pic="http://schemas.openxmlformats.org/drawingml/2006/picture">
-                  <pic:nvPicPr>
-                    <pic:cNvPr id="1" name=""/>
-                    <pic:cNvPicPr/>
-                  </pic:nvPicPr>
-                  <pic:blipFill rotWithShape="1">
-                    <a:blip r:embed="rId29"/>
-                    <a:srcRect r="25333" b="41630"/>
-                    <a:stretch/>
-                  </pic:blipFill>
-                  <pic:spPr bwMode="auto">
-                    <a:xfrm>
-                      <a:off x="0" y="0"/>
-                      <a:ext cx="13748617" cy="6045709"/>
-                    </a:xfrm>
-                    <a:prstGeom prst="rect">
-                      <a:avLst/>
-                    </a:prstGeom>
-                    <a:ln>
-                      <a:noFill/>
-                    </a:ln>
-                    <a:extLst>
-                      <a:ext uri="{53640926-AAD7-44D8-BBD7-CCE9431645EC}">
-                        <a14:shadowObscured xmlns:a14="http://schemas.microsoft.com/office/drawing/2010/main"/>
-                      </a:ext>
-                    </a:extLst>
-                  </pic:spPr>
-                </pic:pic>
-              </a:graphicData>
-            </a:graphic>
-          </wp:inline>
-        </w:drawing>
       </w:r>
     </w:p>
     <w:p>

</xml_diff>